<commit_message>
Final changes to A4
</commit_message>
<xml_diff>
--- a/Artefactos/A4/A4.docx
+++ b/Artefactos/A4/A4.docx
@@ -8,6 +8,7 @@
           <w:b/>
           <w:sz w:val="24"/>
           <w:u w:val="single"/>
+          <w:lang w:val="en-GB"/>
         </w:rPr>
       </w:pPr>
       <w:r>
@@ -15,23 +16,15 @@
           <w:b/>
           <w:sz w:val="24"/>
           <w:u w:val="single"/>
-        </w:rPr>
-        <w:t xml:space="preserve">A4: Conceptual Data </w:t>
+          <w:lang w:val="en-GB"/>
+        </w:rPr>
+        <w:t>A4: Conceptual Data Model</w:t>
       </w:r>
-      <w:proofErr w:type="spellStart"/>
       <w:r>
         <w:rPr>
           <w:b/>
           <w:sz w:val="24"/>
-          <w:u w:val="single"/>
-        </w:rPr>
-        <w:t>Model</w:t>
-      </w:r>
-      <w:proofErr w:type="spellEnd"/>
-      <w:r>
-        <w:rPr>
-          <w:b/>
-          <w:sz w:val="24"/>
+          <w:lang w:val="en-GB"/>
         </w:rPr>
         <w:t xml:space="preserve"> – Project Management</w:t>
       </w:r>
@@ -45,21 +38,46 @@
       </w:pPr>
       <w:r>
         <w:rPr>
+          <w:sz w:val="24"/>
+          <w:lang w:val="en-GB"/>
+        </w:rPr>
+        <w:t>The diagram presented below seeks t</w:t>
+      </w:r>
+      <w:r>
+        <w:rPr>
+          <w:sz w:val="24"/>
+          <w:lang w:val="en-GB"/>
+        </w:rPr>
+        <w:t>o present the main entities and relationships required by the project management assignment. Besides that, it represents all the constraints and business rules applied to those entities and their attributes.</w:t>
+      </w:r>
+    </w:p>
+    <w:p>
+      <w:pPr>
+        <w:rPr>
           <w:noProof/>
+          <w:sz w:val="24"/>
+          <w:lang w:val="en-GB"/>
+        </w:rPr>
+      </w:pPr>
+      <w:r>
+        <w:rPr>
+          <w:noProof/>
+          <w:sz w:val="24"/>
+          <w:lang w:val="en-GB"/>
         </w:rPr>
         <w:drawing>
-          <wp:anchor distT="0" distB="0" distL="114300" distR="114300" simplePos="0" relativeHeight="251658240" behindDoc="1" locked="0" layoutInCell="1" allowOverlap="1" wp14:anchorId="5EAD609B">
+          <wp:anchor distT="0" distB="0" distL="114300" distR="114300" simplePos="0" relativeHeight="251661312" behindDoc="1" locked="0" layoutInCell="1" allowOverlap="1">
             <wp:simplePos x="0" y="0"/>
             <wp:positionH relativeFrom="margin">
               <wp:align>left</wp:align>
             </wp:positionH>
             <wp:positionV relativeFrom="paragraph">
-              <wp:posOffset>360680</wp:posOffset>
+              <wp:posOffset>8255</wp:posOffset>
             </wp:positionV>
-            <wp:extent cx="7969527" cy="5664835"/>
-            <wp:effectExtent l="0" t="0" r="0" b="0"/>
+            <wp:extent cx="9772650" cy="8220075"/>
+            <wp:effectExtent l="0" t="0" r="0" b="9525"/>
             <wp:wrapNone/>
-            <wp:docPr id="1" name="Imagem 1"/>
+            <wp:docPr id="3" name="Imagem 3"/>
             <wp:cNvGraphicFramePr>
               <a:graphicFrameLocks xmlns:a="http://schemas.openxmlformats.org/drawingml/2006/main" noChangeAspect="1"/>
             </wp:cNvGraphicFramePr>
@@ -67,10 +85,10 @@
               <a:graphicData uri="http://schemas.openxmlformats.org/drawingml/2006/picture">
                 <pic:pic xmlns:pic="http://schemas.openxmlformats.org/drawingml/2006/picture">
                   <pic:nvPicPr>
-                    <pic:cNvPr id="1" name=""/>
+                    <pic:cNvPr id="3" name="ER.jpg"/>
                     <pic:cNvPicPr/>
                   </pic:nvPicPr>
-                  <pic:blipFill>
+                  <pic:blipFill rotWithShape="1">
                     <a:blip r:embed="rId4">
                       <a:extLst>
                         <a:ext uri="{28A0092B-C50C-407E-A947-70E740481C1C}">
@@ -78,18 +96,25 @@
                         </a:ext>
                       </a:extLst>
                     </a:blip>
-                    <a:stretch>
-                      <a:fillRect/>
-                    </a:stretch>
+                    <a:srcRect l="764" t="2233" r="1330" b="1422"/>
+                    <a:stretch/>
                   </pic:blipFill>
-                  <pic:spPr>
+                  <pic:spPr bwMode="auto">
                     <a:xfrm>
                       <a:off x="0" y="0"/>
-                      <a:ext cx="7969527" cy="5664835"/>
+                      <a:ext cx="9772650" cy="8220075"/>
                     </a:xfrm>
                     <a:prstGeom prst="rect">
                       <a:avLst/>
                     </a:prstGeom>
+                    <a:ln>
+                      <a:noFill/>
+                    </a:ln>
+                    <a:extLst>
+                      <a:ext uri="{53640926-AAD7-44D8-BBD7-CCE9431645EC}">
+                        <a14:shadowObscured xmlns:a14="http://schemas.microsoft.com/office/drawing/2010/main"/>
+                      </a:ext>
+                    </a:extLst>
                   </pic:spPr>
                 </pic:pic>
               </a:graphicData>
@@ -103,19 +128,261 @@
           </wp:anchor>
         </w:drawing>
       </w:r>
+    </w:p>
+    <w:p>
+      <w:pPr>
+        <w:rPr>
+          <w:sz w:val="24"/>
+          <w:lang w:val="en-GB"/>
+        </w:rPr>
+      </w:pPr>
+    </w:p>
+    <w:p>
+      <w:pPr>
+        <w:rPr>
+          <w:sz w:val="24"/>
+          <w:lang w:val="en-GB"/>
+        </w:rPr>
+      </w:pPr>
+    </w:p>
+    <w:p>
+      <w:pPr>
+        <w:rPr>
+          <w:sz w:val="24"/>
+          <w:lang w:val="en-GB"/>
+        </w:rPr>
+      </w:pPr>
+    </w:p>
+    <w:p>
+      <w:pPr>
+        <w:rPr>
+          <w:sz w:val="24"/>
+          <w:lang w:val="en-GB"/>
+        </w:rPr>
+      </w:pPr>
+    </w:p>
+    <w:p>
+      <w:pPr>
+        <w:rPr>
+          <w:sz w:val="24"/>
+          <w:lang w:val="en-GB"/>
+        </w:rPr>
+      </w:pPr>
+    </w:p>
+    <w:p>
+      <w:pPr>
+        <w:rPr>
+          <w:sz w:val="24"/>
+          <w:lang w:val="en-GB"/>
+        </w:rPr>
+      </w:pPr>
+    </w:p>
+    <w:p>
+      <w:pPr>
+        <w:rPr>
+          <w:sz w:val="24"/>
+          <w:lang w:val="en-GB"/>
+        </w:rPr>
+      </w:pPr>
+    </w:p>
+    <w:p>
+      <w:pPr>
+        <w:rPr>
+          <w:sz w:val="24"/>
+          <w:lang w:val="en-GB"/>
+        </w:rPr>
+      </w:pPr>
+    </w:p>
+    <w:p>
+      <w:pPr>
+        <w:rPr>
+          <w:sz w:val="24"/>
+          <w:lang w:val="en-GB"/>
+        </w:rPr>
+      </w:pPr>
+    </w:p>
+    <w:p>
+      <w:pPr>
+        <w:rPr>
+          <w:sz w:val="24"/>
+          <w:lang w:val="en-GB"/>
+        </w:rPr>
+      </w:pPr>
+    </w:p>
+    <w:p>
+      <w:pPr>
+        <w:rPr>
+          <w:sz w:val="24"/>
+          <w:lang w:val="en-GB"/>
+        </w:rPr>
+      </w:pPr>
+    </w:p>
+    <w:p>
+      <w:pPr>
+        <w:rPr>
+          <w:sz w:val="24"/>
+          <w:lang w:val="en-GB"/>
+        </w:rPr>
+      </w:pPr>
+    </w:p>
+    <w:p>
+      <w:pPr>
+        <w:rPr>
+          <w:sz w:val="24"/>
+          <w:lang w:val="en-GB"/>
+        </w:rPr>
+      </w:pPr>
+    </w:p>
+    <w:p>
+      <w:pPr>
+        <w:rPr>
+          <w:sz w:val="24"/>
+          <w:lang w:val="en-GB"/>
+        </w:rPr>
+      </w:pPr>
+    </w:p>
+    <w:p>
+      <w:pPr>
+        <w:rPr>
+          <w:sz w:val="24"/>
+          <w:lang w:val="en-GB"/>
+        </w:rPr>
+      </w:pPr>
+    </w:p>
+    <w:p>
+      <w:pPr>
+        <w:rPr>
+          <w:sz w:val="24"/>
+          <w:lang w:val="en-GB"/>
+        </w:rPr>
+      </w:pPr>
+    </w:p>
+    <w:p>
+      <w:pPr>
+        <w:rPr>
+          <w:sz w:val="24"/>
+          <w:lang w:val="en-GB"/>
+        </w:rPr>
+      </w:pPr>
+    </w:p>
+    <w:p>
+      <w:pPr>
+        <w:rPr>
+          <w:sz w:val="24"/>
+          <w:lang w:val="en-GB"/>
+        </w:rPr>
+      </w:pPr>
+    </w:p>
+    <w:p>
+      <w:pPr>
+        <w:rPr>
+          <w:sz w:val="24"/>
+          <w:lang w:val="en-GB"/>
+        </w:rPr>
+      </w:pPr>
+    </w:p>
+    <w:p>
+      <w:pPr>
+        <w:jc w:val="right"/>
+        <w:rPr>
+          <w:sz w:val="24"/>
+          <w:lang w:val="en-GB"/>
+        </w:rPr>
+      </w:pPr>
+    </w:p>
+    <w:p>
+      <w:pPr>
+        <w:spacing w:after="0"/>
+        <w:jc w:val="right"/>
+        <w:rPr>
+          <w:sz w:val="24"/>
+          <w:lang w:val="en-GB"/>
+        </w:rPr>
+      </w:pPr>
       <w:r>
         <w:rPr>
           <w:sz w:val="24"/>
           <w:lang w:val="en-GB"/>
         </w:rPr>
-        <w:t>The diagram presented below seeks t</w:t>
+        <w:t>GROUP1734, 17/02/2018</w:t>
       </w:r>
+    </w:p>
+    <w:p>
+      <w:pPr>
+        <w:spacing w:after="0"/>
+        <w:jc w:val="right"/>
+        <w:rPr>
+          <w:sz w:val="24"/>
+          <w:lang w:val="en-GB"/>
+        </w:rPr>
+      </w:pPr>
       <w:r>
         <w:rPr>
           <w:sz w:val="24"/>
           <w:lang w:val="en-GB"/>
         </w:rPr>
-        <w:t>o present the main entities and relationships required by the project management assignment. Besides that, it represents all the constraints and business rules applied to those entities and their attributes.</w:t>
+        <w:t xml:space="preserve">- Ilona </w:t>
+      </w:r>
+      <w:proofErr w:type="spellStart"/>
+      <w:r>
+        <w:rPr>
+          <w:sz w:val="24"/>
+          <w:lang w:val="en-GB"/>
+        </w:rPr>
+        <w:t>Generalova</w:t>
+      </w:r>
+      <w:proofErr w:type="spellEnd"/>
+      <w:r>
+        <w:rPr>
+          <w:sz w:val="24"/>
+          <w:lang w:val="en-GB"/>
+        </w:rPr>
+        <w:t>, up201400035@fe.up.pt</w:t>
+      </w:r>
+    </w:p>
+    <w:p>
+      <w:pPr>
+        <w:spacing w:after="0"/>
+        <w:jc w:val="right"/>
+        <w:rPr>
+          <w:sz w:val="24"/>
+        </w:rPr>
+      </w:pPr>
+      <w:r>
+        <w:rPr>
+          <w:sz w:val="24"/>
+        </w:rPr>
+        <w:t>- Maria Inês Gonçalves, up201402784@fe.up.pt</w:t>
+      </w:r>
+    </w:p>
+    <w:p>
+      <w:pPr>
+        <w:spacing w:after="0"/>
+        <w:jc w:val="right"/>
+        <w:rPr>
+          <w:sz w:val="24"/>
+        </w:rPr>
+      </w:pPr>
+      <w:r>
+        <w:rPr>
+          <w:sz w:val="24"/>
+        </w:rPr>
+        <w:t>- Maria Teresa Valério, up201405655@fe.up.pt</w:t>
+      </w:r>
+    </w:p>
+    <w:p>
+      <w:pPr>
+        <w:spacing w:after="0"/>
+        <w:jc w:val="right"/>
+        <w:rPr>
+          <w:sz w:val="24"/>
+        </w:rPr>
+      </w:pPr>
+      <w:r>
+        <w:rPr>
+          <w:sz w:val="24"/>
+        </w:rPr>
+        <w:t>- Sara Gomes, up201405085@fe.up.pt</w:t>
       </w:r>
     </w:p>
     <w:p>
@@ -134,13 +401,170 @@
         <mc:AlternateContent>
           <mc:Choice Requires="wps">
             <w:drawing>
-              <wp:anchor distT="0" distB="0" distL="114300" distR="114300" simplePos="0" relativeHeight="251660288" behindDoc="1" locked="0" layoutInCell="1" allowOverlap="1" wp14:anchorId="42C167AE" wp14:editId="10B34685">
+              <wp:anchor distT="0" distB="0" distL="114300" distR="114300" simplePos="0" relativeHeight="251664384" behindDoc="1" locked="0" layoutInCell="1" allowOverlap="1" wp14:anchorId="703C30F6" wp14:editId="502F379D">
                 <wp:simplePos x="0" y="0"/>
                 <wp:positionH relativeFrom="margin">
-                  <wp:align>right</wp:align>
+                  <wp:posOffset>323850</wp:posOffset>
                 </wp:positionH>
                 <wp:positionV relativeFrom="paragraph">
-                  <wp:posOffset>5172710</wp:posOffset>
+                  <wp:posOffset>571500</wp:posOffset>
+                </wp:positionV>
+                <wp:extent cx="1933575" cy="635"/>
+                <wp:effectExtent l="0" t="0" r="9525" b="0"/>
+                <wp:wrapNone/>
+                <wp:docPr id="1" name="Caixa de texto 1"/>
+                <wp:cNvGraphicFramePr/>
+                <a:graphic xmlns:a="http://schemas.openxmlformats.org/drawingml/2006/main">
+                  <a:graphicData uri="http://schemas.microsoft.com/office/word/2010/wordprocessingShape">
+                    <wps:wsp>
+                      <wps:cNvSpPr txBox="1"/>
+                      <wps:spPr>
+                        <a:xfrm>
+                          <a:off x="0" y="0"/>
+                          <a:ext cx="1933575" cy="635"/>
+                        </a:xfrm>
+                        <a:prstGeom prst="rect">
+                          <a:avLst/>
+                        </a:prstGeom>
+                        <a:solidFill>
+                          <a:prstClr val="white"/>
+                        </a:solidFill>
+                        <a:ln>
+                          <a:noFill/>
+                        </a:ln>
+                      </wps:spPr>
+                      <wps:txbx>
+                        <w:txbxContent>
+                          <w:p>
+                            <w:pPr>
+                              <w:pStyle w:val="Legenda"/>
+                              <w:rPr>
+                                <w:noProof/>
+                                <w:sz w:val="24"/>
+                              </w:rPr>
+                            </w:pPr>
+                            <w:r>
+                              <w:t xml:space="preserve">Figure </w:t>
+                            </w:r>
+                            <w:r>
+                              <w:fldChar w:fldCharType="begin"/>
+                            </w:r>
+                            <w:r>
+                              <w:instrText xml:space="preserve"> SEQ Figure \* ARABIC </w:instrText>
+                            </w:r>
+                            <w:r>
+                              <w:fldChar w:fldCharType="separate"/>
+                            </w:r>
+                            <w:r>
+                              <w:rPr>
+                                <w:noProof/>
+                              </w:rPr>
+                              <w:t>1</w:t>
+                            </w:r>
+                            <w:r>
+                              <w:fldChar w:fldCharType="end"/>
+                            </w:r>
+                            <w:r>
+                              <w:t xml:space="preserve">: UML conceptual data </w:t>
+                            </w:r>
+                            <w:proofErr w:type="spellStart"/>
+                            <w:r>
+                              <w:t>model</w:t>
+                            </w:r>
+                            <w:proofErr w:type="spellEnd"/>
+                            <w:r>
+                              <w:t>.</w:t>
+                            </w:r>
+                          </w:p>
+                        </w:txbxContent>
+                      </wps:txbx>
+                      <wps:bodyPr rot="0" spcFirstLastPara="0" vertOverflow="overflow" horzOverflow="overflow" vert="horz" wrap="square" lIns="0" tIns="0" rIns="0" bIns="0" numCol="1" spcCol="0" rtlCol="0" fromWordArt="0" anchor="t" anchorCtr="0" forceAA="0" compatLnSpc="1">
+                        <a:prstTxWarp prst="textNoShape">
+                          <a:avLst/>
+                        </a:prstTxWarp>
+                        <a:spAutoFit/>
+                      </wps:bodyPr>
+                    </wps:wsp>
+                  </a:graphicData>
+                </a:graphic>
+                <wp14:sizeRelH relativeFrom="margin">
+                  <wp14:pctWidth>0</wp14:pctWidth>
+                </wp14:sizeRelH>
+              </wp:anchor>
+            </w:drawing>
+          </mc:Choice>
+          <mc:Fallback>
+            <w:pict>
+              <v:shapetype w14:anchorId="703C30F6" id="_x0000_t202" coordsize="21600,21600" o:spt="202" path="m,l,21600r21600,l21600,xe">
+                <v:stroke joinstyle="miter"/>
+                <v:path gradientshapeok="t" o:connecttype="rect"/>
+              </v:shapetype>
+              <v:shape id="Caixa de texto 1" o:spid="_x0000_s1026" type="#_x0000_t202" style="position:absolute;margin-left:25.5pt;margin-top:45pt;width:152.25pt;height:.05pt;z-index:-251652096;visibility:visible;mso-wrap-style:square;mso-width-percent:0;mso-wrap-distance-left:9pt;mso-wrap-distance-top:0;mso-wrap-distance-right:9pt;mso-wrap-distance-bottom:0;mso-position-horizontal:absolute;mso-position-horizontal-relative:margin;mso-position-vertical:absolute;mso-position-vertical-relative:text;mso-width-percent:0;mso-width-relative:margin;v-text-anchor:top" o:gfxdata="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" stroked="f">
+                <v:textbox style="mso-fit-shape-to-text:t" inset="0,0,0,0">
+                  <w:txbxContent>
+                    <w:p>
+                      <w:pPr>
+                        <w:pStyle w:val="Legenda"/>
+                        <w:rPr>
+                          <w:noProof/>
+                          <w:sz w:val="24"/>
+                        </w:rPr>
+                      </w:pPr>
+                      <w:r>
+                        <w:t xml:space="preserve">Figure </w:t>
+                      </w:r>
+                      <w:r>
+                        <w:fldChar w:fldCharType="begin"/>
+                      </w:r>
+                      <w:r>
+                        <w:instrText xml:space="preserve"> SEQ Figure \* ARABIC </w:instrText>
+                      </w:r>
+                      <w:r>
+                        <w:fldChar w:fldCharType="separate"/>
+                      </w:r>
+                      <w:r>
+                        <w:rPr>
+                          <w:noProof/>
+                        </w:rPr>
+                        <w:t>1</w:t>
+                      </w:r>
+                      <w:r>
+                        <w:fldChar w:fldCharType="end"/>
+                      </w:r>
+                      <w:r>
+                        <w:t xml:space="preserve">: UML conceptual data </w:t>
+                      </w:r>
+                      <w:proofErr w:type="spellStart"/>
+                      <w:r>
+                        <w:t>model</w:t>
+                      </w:r>
+                      <w:proofErr w:type="spellEnd"/>
+                      <w:r>
+                        <w:t>.</w:t>
+                      </w:r>
+                    </w:p>
+                  </w:txbxContent>
+                </v:textbox>
+                <w10:wrap anchorx="margin"/>
+              </v:shape>
+            </w:pict>
+          </mc:Fallback>
+        </mc:AlternateContent>
+      </w:r>
+      <w:r>
+        <w:rPr>
+          <w:noProof/>
+        </w:rPr>
+        <mc:AlternateContent>
+          <mc:Choice Requires="wps">
+            <w:drawing>
+              <wp:anchor distT="0" distB="0" distL="114300" distR="114300" simplePos="0" relativeHeight="251662336" behindDoc="1" locked="0" layoutInCell="1" allowOverlap="1" wp14:anchorId="42C167AE" wp14:editId="10B34685">
+                <wp:simplePos x="0" y="0"/>
+                <wp:positionH relativeFrom="margin">
+                  <wp:posOffset>642620</wp:posOffset>
+                </wp:positionH>
+                <wp:positionV relativeFrom="paragraph">
+                  <wp:posOffset>5287010</wp:posOffset>
                 </wp:positionV>
                 <wp:extent cx="1981200" cy="635"/>
                 <wp:effectExtent l="0" t="0" r="0" b="0"/>
@@ -191,7 +615,7 @@
                               <w:rPr>
                                 <w:noProof/>
                               </w:rPr>
-                              <w:t>1</w:t>
+                              <w:t>2</w:t>
                             </w:r>
                             <w:r>
                               <w:fldChar w:fldCharType="end"/>
@@ -227,11 +651,7 @@
           </mc:Choice>
           <mc:Fallback>
             <w:pict>
-              <v:shapetype w14:anchorId="42C167AE" id="_x0000_t202" coordsize="21600,21600" o:spt="202" path="m,l,21600r21600,l21600,xe">
-                <v:stroke joinstyle="miter"/>
-                <v:path gradientshapeok="t" o:connecttype="rect"/>
-              </v:shapetype>
-              <v:shape id="Caixa de texto 2" o:spid="_x0000_s1026" type="#_x0000_t202" style="position:absolute;margin-left:104.8pt;margin-top:407.3pt;width:156pt;height:.05pt;z-index:-251656192;visibility:visible;mso-wrap-style:square;mso-width-percent:0;mso-wrap-distance-left:9pt;mso-wrap-distance-top:0;mso-wrap-distance-right:9pt;mso-wrap-distance-bottom:0;mso-position-horizontal:right;mso-position-horizontal-relative:margin;mso-position-vertical:absolute;mso-position-vertical-relative:text;mso-width-percent:0;mso-width-relative:margin;v-text-anchor:top" o:gfxdata="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" stroked="f">
+              <v:shape w14:anchorId="42C167AE" id="Caixa de texto 2" o:spid="_x0000_s1027" type="#_x0000_t202" style="position:absolute;margin-left:50.6pt;margin-top:416.3pt;width:156pt;height:.05pt;z-index:-251654144;visibility:visible;mso-wrap-style:square;mso-width-percent:0;mso-wrap-distance-left:9pt;mso-wrap-distance-top:0;mso-wrap-distance-right:9pt;mso-wrap-distance-bottom:0;mso-position-horizontal:absolute;mso-position-horizontal-relative:margin;mso-position-vertical:absolute;mso-position-vertical-relative:text;mso-width-percent:0;mso-width-relative:margin;v-text-anchor:top" o:gfxdata="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" stroked="f">
                 <v:textbox style="mso-fit-shape-to-text:t" inset="0,0,0,0">
                   <w:txbxContent>
                     <w:p>
@@ -257,7 +677,7 @@
                         <w:rPr>
                           <w:noProof/>
                         </w:rPr>
-                        <w:t>1</w:t>
+                        <w:t>2</w:t>
                       </w:r>
                       <w:r>
                         <w:fldChar w:fldCharType="end"/>
@@ -284,7 +704,7 @@
       </w:r>
     </w:p>
     <w:sectPr>
-      <w:pgSz w:w="16838" w:h="11906" w:orient="landscape" w:code="9"/>
+      <w:pgSz w:w="23811" w:h="16838" w:orient="landscape" w:code="8"/>
       <w:pgMar w:top="1701" w:right="1417" w:bottom="1701" w:left="1417" w:header="708" w:footer="708" w:gutter="0"/>
       <w:cols w:space="708"/>
       <w:docGrid w:linePitch="360"/>
@@ -737,6 +1157,36 @@
       <w:szCs w:val="18"/>
     </w:rPr>
   </w:style>
+  <w:style w:type="paragraph" w:styleId="Textodebalo">
+    <w:name w:val="Balloon Text"/>
+    <w:basedOn w:val="Normal"/>
+    <w:link w:val="TextodebaloCarter"/>
+    <w:uiPriority w:val="99"/>
+    <w:semiHidden/>
+    <w:unhideWhenUsed/>
+    <w:rsid w:val="00396E07"/>
+    <w:pPr>
+      <w:spacing w:after="0" w:line="240" w:lineRule="auto"/>
+    </w:pPr>
+    <w:rPr>
+      <w:rFonts w:ascii="Segoe UI" w:hAnsi="Segoe UI" w:cs="Segoe UI"/>
+      <w:sz w:val="18"/>
+      <w:szCs w:val="18"/>
+    </w:rPr>
+  </w:style>
+  <w:style w:type="character" w:customStyle="1" w:styleId="TextodebaloCarter">
+    <w:name w:val="Texto de balão Caráter"/>
+    <w:basedOn w:val="Tipodeletrapredefinidodopargrafo"/>
+    <w:link w:val="Textodebalo"/>
+    <w:uiPriority w:val="99"/>
+    <w:semiHidden/>
+    <w:rsid w:val="00396E07"/>
+    <w:rPr>
+      <w:rFonts w:ascii="Segoe UI" w:hAnsi="Segoe UI" w:cs="Segoe UI"/>
+      <w:sz w:val="18"/>
+      <w:szCs w:val="18"/>
+    </w:rPr>
+  </w:style>
 </w:styles>
 </file>
 

</xml_diff>

<commit_message>
Added relations for the administration actions
</commit_message>
<xml_diff>
--- a/Artefactos/A4/A4.docx
+++ b/Artefactos/A4/A4.docx
@@ -69,13 +69,13 @@
           <wp:anchor distT="0" distB="0" distL="114300" distR="114300" simplePos="0" relativeHeight="251661312" behindDoc="1" locked="0" layoutInCell="1" allowOverlap="1">
             <wp:simplePos x="0" y="0"/>
             <wp:positionH relativeFrom="margin">
-              <wp:align>left</wp:align>
+              <wp:posOffset>414655</wp:posOffset>
             </wp:positionH>
             <wp:positionV relativeFrom="paragraph">
-              <wp:posOffset>8255</wp:posOffset>
+              <wp:posOffset>162559</wp:posOffset>
             </wp:positionV>
-            <wp:extent cx="9772650" cy="8220075"/>
-            <wp:effectExtent l="0" t="0" r="0" b="9525"/>
+            <wp:extent cx="8932545" cy="7953253"/>
+            <wp:effectExtent l="0" t="0" r="1905" b="0"/>
             <wp:wrapNone/>
             <wp:docPr id="3" name="Imagem 3"/>
             <wp:cNvGraphicFramePr>
@@ -96,13 +96,13 @@
                         </a:ext>
                       </a:extLst>
                     </a:blip>
-                    <a:srcRect l="764" t="2233" r="1330" b="1422"/>
+                    <a:srcRect l="941" t="1855" r="941" b="1375"/>
                     <a:stretch/>
                   </pic:blipFill>
                   <pic:spPr bwMode="auto">
                     <a:xfrm>
                       <a:off x="0" y="0"/>
-                      <a:ext cx="9772650" cy="8220075"/>
+                      <a:ext cx="8934073" cy="7954613"/>
                     </a:xfrm>
                     <a:prstGeom prst="rect">
                       <a:avLst/>
@@ -446,24 +446,14 @@
                             <w:r>
                               <w:t xml:space="preserve">Figure </w:t>
                             </w:r>
-                            <w:r>
-                              <w:fldChar w:fldCharType="begin"/>
-                            </w:r>
-                            <w:r>
-                              <w:instrText xml:space="preserve"> SEQ Figure \* ARABIC </w:instrText>
-                            </w:r>
-                            <w:r>
-                              <w:fldChar w:fldCharType="separate"/>
-                            </w:r>
-                            <w:r>
-                              <w:rPr>
-                                <w:noProof/>
-                              </w:rPr>
-                              <w:t>1</w:t>
-                            </w:r>
-                            <w:r>
-                              <w:fldChar w:fldCharType="end"/>
-                            </w:r>
+                            <w:fldSimple w:instr=" SEQ Figure \* ARABIC ">
+                              <w:r>
+                                <w:rPr>
+                                  <w:noProof/>
+                                </w:rPr>
+                                <w:t>1</w:t>
+                              </w:r>
+                            </w:fldSimple>
                             <w:r>
                               <w:t xml:space="preserve">: UML conceptual data </w:t>
                             </w:r>
@@ -513,24 +503,14 @@
                       <w:r>
                         <w:t xml:space="preserve">Figure </w:t>
                       </w:r>
-                      <w:r>
-                        <w:fldChar w:fldCharType="begin"/>
-                      </w:r>
-                      <w:r>
-                        <w:instrText xml:space="preserve"> SEQ Figure \* ARABIC </w:instrText>
-                      </w:r>
-                      <w:r>
-                        <w:fldChar w:fldCharType="separate"/>
-                      </w:r>
-                      <w:r>
-                        <w:rPr>
-                          <w:noProof/>
-                        </w:rPr>
-                        <w:t>1</w:t>
-                      </w:r>
-                      <w:r>
-                        <w:fldChar w:fldCharType="end"/>
-                      </w:r>
+                      <w:fldSimple w:instr=" SEQ Figure \* ARABIC ">
+                        <w:r>
+                          <w:rPr>
+                            <w:noProof/>
+                          </w:rPr>
+                          <w:t>1</w:t>
+                        </w:r>
+                      </w:fldSimple>
                       <w:r>
                         <w:t xml:space="preserve">: UML conceptual data </w:t>
                       </w:r>
@@ -602,24 +582,14 @@
                             <w:r>
                               <w:t xml:space="preserve">Figure </w:t>
                             </w:r>
-                            <w:r>
-                              <w:fldChar w:fldCharType="begin"/>
-                            </w:r>
-                            <w:r>
-                              <w:instrText xml:space="preserve"> SEQ Figure \* ARABIC </w:instrText>
-                            </w:r>
-                            <w:r>
-                              <w:fldChar w:fldCharType="separate"/>
-                            </w:r>
-                            <w:r>
-                              <w:rPr>
-                                <w:noProof/>
-                              </w:rPr>
-                              <w:t>2</w:t>
-                            </w:r>
-                            <w:r>
-                              <w:fldChar w:fldCharType="end"/>
-                            </w:r>
+                            <w:fldSimple w:instr=" SEQ Figure \* ARABIC ">
+                              <w:r>
+                                <w:rPr>
+                                  <w:noProof/>
+                                </w:rPr>
+                                <w:t>2</w:t>
+                              </w:r>
+                            </w:fldSimple>
                             <w:r>
                               <w:t xml:space="preserve">: UML conceptual data </w:t>
                             </w:r>
@@ -664,24 +634,14 @@
                       <w:r>
                         <w:t xml:space="preserve">Figure </w:t>
                       </w:r>
-                      <w:r>
-                        <w:fldChar w:fldCharType="begin"/>
-                      </w:r>
-                      <w:r>
-                        <w:instrText xml:space="preserve"> SEQ Figure \* ARABIC </w:instrText>
-                      </w:r>
-                      <w:r>
-                        <w:fldChar w:fldCharType="separate"/>
-                      </w:r>
-                      <w:r>
-                        <w:rPr>
-                          <w:noProof/>
-                        </w:rPr>
-                        <w:t>2</w:t>
-                      </w:r>
-                      <w:r>
-                        <w:fldChar w:fldCharType="end"/>
-                      </w:r>
+                      <w:fldSimple w:instr=" SEQ Figure \* ARABIC ">
+                        <w:r>
+                          <w:rPr>
+                            <w:noProof/>
+                          </w:rPr>
+                          <w:t>2</w:t>
+                        </w:r>
+                      </w:fldSimple>
                       <w:r>
                         <w:t xml:space="preserve">: UML conceptual data </w:t>
                       </w:r>

</xml_diff>